<commit_message>
Submitting all assessment to Vanessa and Kate
</commit_message>
<xml_diff>
--- a/TDA Presentation/TDA Presentation Script.docx
+++ b/TDA Presentation/TDA Presentation Script.docx
@@ -26,6 +26,7 @@
     <w:p>
       <w:pPr>
         <w:rPr>
+          <w:rFonts w:eastAsiaTheme="minorEastAsia"/>
           <w:sz w:val="20"/>
           <w:szCs w:val="16"/>
         </w:rPr>
@@ -58,16 +59,7 @@
           <w:sz w:val="20"/>
           <w:szCs w:val="16"/>
         </w:rPr>
-        <w:t xml:space="preserve"> Today, I’ll be explaining th</w:t>
-      </w:r>
-      <w:bookmarkStart w:id="0" w:name="_GoBack"/>
-      <w:bookmarkEnd w:id="0"/>
-      <w:r>
-        <w:rPr>
-          <w:sz w:val="20"/>
-          <w:szCs w:val="16"/>
-        </w:rPr>
-        <w:t xml:space="preserve">is algorithm and trying to motivate </w:t>
+        <w:t xml:space="preserve"> Today, I’ll be explaining this algorithm and trying to motivate </w:t>
       </w:r>
       <w:r>
         <w:rPr>
@@ -76,6 +68,24 @@
         </w:rPr>
         <w:t>its construction.</w:t>
       </w:r>
+      <w:r>
+        <w:rPr>
+          <w:sz w:val="20"/>
+          <w:szCs w:val="16"/>
+        </w:rPr>
+        <w:t xml:space="preserve"> </w:t>
+      </w:r>
+      <m:oMath>
+        <m:r>
+          <w:rPr>
+            <w:rFonts w:ascii="Cambria Math" w:hAnsi="Cambria Math"/>
+            <w:sz w:val="20"/>
+            <w:szCs w:val="16"/>
+            <w:highlight w:val="yellow"/>
+          </w:rPr>
+          <m:t>→</m:t>
+        </m:r>
+      </m:oMath>
     </w:p>
     <w:p>
       <w:pPr>
@@ -124,31 +134,80 @@
           <w:sz w:val="20"/>
           <w:szCs w:val="16"/>
         </w:rPr>
-        <w:t xml:space="preserve">two users. </w:t>
-      </w:r>
-      <w:r>
-        <w:rPr>
-          <w:sz w:val="20"/>
-          <w:szCs w:val="16"/>
-        </w:rPr>
-        <w:t>In this model, a cluster of vertices represents a community in the social network, for example a Subreddit. To identify diffusers, then, we want to find vertices which aren’t members of any cluster</w:t>
-      </w:r>
-      <w:r>
-        <w:rPr>
-          <w:sz w:val="20"/>
-          <w:szCs w:val="16"/>
-        </w:rPr>
-        <w:t xml:space="preserve"> because those are the users that don’t adhere to any one </w:t>
-      </w:r>
-      <w:proofErr w:type="gramStart"/>
-      <w:r>
-        <w:rPr>
-          <w:sz w:val="20"/>
-          <w:szCs w:val="16"/>
-        </w:rPr>
-        <w:t>particular viewpoint</w:t>
-      </w:r>
-      <w:proofErr w:type="gramEnd"/>
+        <w:t>two users.</w:t>
+      </w:r>
+      <w:r>
+        <w:rPr>
+          <w:sz w:val="20"/>
+          <w:szCs w:val="16"/>
+        </w:rPr>
+        <w:t xml:space="preserve"> </w:t>
+      </w:r>
+      <m:oMath>
+        <m:r>
+          <w:rPr>
+            <w:rFonts w:ascii="Cambria Math" w:hAnsi="Cambria Math"/>
+            <w:sz w:val="20"/>
+            <w:szCs w:val="16"/>
+            <w:highlight w:val="yellow"/>
+          </w:rPr>
+          <m:t>→</m:t>
+        </m:r>
+      </m:oMath>
+      <w:r>
+        <w:rPr>
+          <w:sz w:val="20"/>
+          <w:szCs w:val="16"/>
+        </w:rPr>
+        <w:t xml:space="preserve"> </w:t>
+      </w:r>
+      <w:r>
+        <w:rPr>
+          <w:sz w:val="20"/>
+          <w:szCs w:val="16"/>
+        </w:rPr>
+        <w:t xml:space="preserve">In this model, a cluster of vertices represents a community in the social network, for example a Subreddit. </w:t>
+      </w:r>
+      <m:oMath>
+        <m:r>
+          <w:rPr>
+            <w:rFonts w:ascii="Cambria Math" w:hAnsi="Cambria Math"/>
+            <w:sz w:val="20"/>
+            <w:szCs w:val="16"/>
+            <w:highlight w:val="yellow"/>
+          </w:rPr>
+          <m:t>→</m:t>
+        </m:r>
+      </m:oMath>
+      <w:r>
+        <w:rPr>
+          <w:rFonts w:eastAsiaTheme="minorEastAsia"/>
+          <w:sz w:val="20"/>
+          <w:szCs w:val="16"/>
+        </w:rPr>
+        <w:t xml:space="preserve"> </w:t>
+      </w:r>
+      <w:r>
+        <w:rPr>
+          <w:sz w:val="20"/>
+          <w:szCs w:val="16"/>
+        </w:rPr>
+        <w:t>To identify diffusers, then, we want to find vertices which aren’t members of any cluster</w:t>
+      </w:r>
+      <w:r>
+        <w:rPr>
+          <w:sz w:val="20"/>
+          <w:szCs w:val="16"/>
+        </w:rPr>
+        <w:t xml:space="preserve"> because those are the users that don’t </w:t>
+      </w:r>
+      <w:r>
+        <w:rPr>
+          <w:sz w:val="20"/>
+          <w:szCs w:val="16"/>
+        </w:rPr>
+        <w:t>have an online presence except to spread information between communities</w:t>
+      </w:r>
       <w:r>
         <w:rPr>
           <w:sz w:val="20"/>
@@ -213,6 +272,24 @@
         </w:rPr>
         <w:t>another such clustering method.</w:t>
       </w:r>
+      <w:r>
+        <w:rPr>
+          <w:sz w:val="20"/>
+          <w:szCs w:val="16"/>
+        </w:rPr>
+        <w:t xml:space="preserve"> </w:t>
+      </w:r>
+      <m:oMath>
+        <m:r>
+          <w:rPr>
+            <w:rFonts w:ascii="Cambria Math" w:hAnsi="Cambria Math"/>
+            <w:sz w:val="20"/>
+            <w:szCs w:val="16"/>
+            <w:highlight w:val="yellow"/>
+          </w:rPr>
+          <m:t>→</m:t>
+        </m:r>
+      </m:oMath>
     </w:p>
     <w:p>
       <w:pPr>
@@ -309,6 +386,25 @@
           <w:szCs w:val="16"/>
         </w:rPr>
         <w:t xml:space="preserve"> path-components. </w:t>
+      </w:r>
+      <m:oMath>
+        <m:r>
+          <w:rPr>
+            <w:rFonts w:ascii="Cambria Math" w:hAnsi="Cambria Math"/>
+            <w:sz w:val="20"/>
+            <w:szCs w:val="16"/>
+            <w:highlight w:val="yellow"/>
+          </w:rPr>
+          <m:t>→</m:t>
+        </m:r>
+      </m:oMath>
+      <w:r>
+        <w:rPr>
+          <w:rFonts w:eastAsiaTheme="minorEastAsia"/>
+          <w:sz w:val="20"/>
+          <w:szCs w:val="16"/>
+        </w:rPr>
+        <w:t xml:space="preserve"> </w:t>
       </w:r>
       <w:r>
         <w:rPr>
@@ -504,6 +600,17 @@
         </w:rPr>
         <w:t xml:space="preserve"> </w:t>
       </w:r>
+      <m:oMath>
+        <m:r>
+          <w:rPr>
+            <w:rFonts w:ascii="Cambria Math" w:eastAsiaTheme="minorEastAsia" w:hAnsi="Cambria Math"/>
+            <w:sz w:val="20"/>
+            <w:szCs w:val="16"/>
+            <w:highlight w:val="yellow"/>
+          </w:rPr>
+          <m:t>→</m:t>
+        </m:r>
+      </m:oMath>
     </w:p>
     <w:p>
       <w:pPr>
@@ -746,23 +853,42 @@
           <w:sz w:val="20"/>
           <w:szCs w:val="16"/>
         </w:rPr>
-        <w:t xml:space="preserve"> is given by </w:t>
-      </w:r>
-      <w:r>
-        <w:rPr>
-          <w:rFonts w:eastAsiaTheme="minorEastAsia"/>
-          <w:sz w:val="20"/>
-          <w:szCs w:val="16"/>
-        </w:rPr>
-        <w:t>[point to slide].</w:t>
-      </w:r>
-      <w:r>
-        <w:rPr>
-          <w:rFonts w:eastAsiaTheme="minorEastAsia"/>
-          <w:sz w:val="20"/>
-          <w:szCs w:val="16"/>
-        </w:rPr>
-        <w:t xml:space="preserve"> In Eirene, </w:t>
+        <w:t xml:space="preserve"> is given by</w:t>
+      </w:r>
+      <w:r>
+        <w:rPr>
+          <w:rFonts w:eastAsiaTheme="minorEastAsia"/>
+          <w:sz w:val="20"/>
+          <w:szCs w:val="16"/>
+        </w:rPr>
+        <w:t xml:space="preserve"> </w:t>
+      </w:r>
+      <m:oMath>
+        <m:r>
+          <w:rPr>
+            <w:rFonts w:ascii="Cambria Math" w:eastAsiaTheme="minorEastAsia" w:hAnsi="Cambria Math"/>
+            <w:sz w:val="20"/>
+            <w:szCs w:val="16"/>
+            <w:highlight w:val="yellow"/>
+          </w:rPr>
+          <m:t>→</m:t>
+        </m:r>
+      </m:oMath>
+      <w:r>
+        <w:rPr>
+          <w:rFonts w:eastAsiaTheme="minorEastAsia"/>
+          <w:sz w:val="20"/>
+          <w:szCs w:val="16"/>
+        </w:rPr>
+        <w:t xml:space="preserve">. </w:t>
+      </w:r>
+      <w:r>
+        <w:rPr>
+          <w:rFonts w:eastAsiaTheme="minorEastAsia"/>
+          <w:sz w:val="20"/>
+          <w:szCs w:val="16"/>
+        </w:rPr>
+        <w:t xml:space="preserve">In Eirene, </w:t>
       </w:r>
       <w:r>
         <w:rPr>
@@ -804,6 +930,17 @@
         </w:rPr>
         <w:t xml:space="preserve"> </w:t>
       </w:r>
+      <m:oMath>
+        <m:r>
+          <w:rPr>
+            <w:rFonts w:ascii="Cambria Math" w:eastAsiaTheme="minorEastAsia" w:hAnsi="Cambria Math"/>
+            <w:sz w:val="20"/>
+            <w:szCs w:val="16"/>
+            <w:highlight w:val="yellow"/>
+          </w:rPr>
+          <m:t>→</m:t>
+        </m:r>
+      </m:oMath>
     </w:p>
     <w:p>
       <w:pPr>
@@ -883,15 +1020,7 @@
           <w:sz w:val="20"/>
           <w:szCs w:val="16"/>
         </w:rPr>
-        <w:t xml:space="preserve">so long as they are sorted </w:t>
-      </w:r>
-      <w:r>
-        <w:rPr>
-          <w:rFonts w:eastAsiaTheme="minorEastAsia"/>
-          <w:sz w:val="20"/>
-          <w:szCs w:val="16"/>
-        </w:rPr>
-        <w:t>[point to slide].</w:t>
+        <w:t>so long as they are sorted</w:t>
       </w:r>
       <w:r>
         <w:rPr>
@@ -901,6 +1030,33 @@
         </w:rPr>
         <w:t xml:space="preserve"> </w:t>
       </w:r>
+      <m:oMath>
+        <m:r>
+          <w:rPr>
+            <w:rFonts w:ascii="Cambria Math" w:eastAsiaTheme="minorEastAsia" w:hAnsi="Cambria Math"/>
+            <w:sz w:val="20"/>
+            <w:szCs w:val="16"/>
+            <w:highlight w:val="yellow"/>
+          </w:rPr>
+          <m:t>→</m:t>
+        </m:r>
+      </m:oMath>
+      <w:r>
+        <w:rPr>
+          <w:rFonts w:eastAsiaTheme="minorEastAsia"/>
+          <w:sz w:val="20"/>
+          <w:szCs w:val="16"/>
+        </w:rPr>
+        <w:t>.</w:t>
+      </w:r>
+      <w:r>
+        <w:rPr>
+          <w:rFonts w:eastAsiaTheme="minorEastAsia"/>
+          <w:sz w:val="20"/>
+          <w:szCs w:val="16"/>
+        </w:rPr>
+        <w:t xml:space="preserve"> </w:t>
+      </w:r>
       <w:r>
         <w:rPr>
           <w:rFonts w:eastAsiaTheme="minorEastAsia"/>
@@ -1031,6 +1187,25 @@
         </w:rPr>
         <w:t xml:space="preserve"> We’ll soon see how this can be applied in our algorithm.</w:t>
       </w:r>
+      <w:r>
+        <w:rPr>
+          <w:rFonts w:eastAsiaTheme="minorEastAsia"/>
+          <w:sz w:val="20"/>
+          <w:szCs w:val="16"/>
+        </w:rPr>
+        <w:t xml:space="preserve"> </w:t>
+      </w:r>
+      <m:oMath>
+        <m:r>
+          <w:rPr>
+            <w:rFonts w:ascii="Cambria Math" w:eastAsiaTheme="minorEastAsia" w:hAnsi="Cambria Math"/>
+            <w:sz w:val="20"/>
+            <w:szCs w:val="16"/>
+            <w:highlight w:val="yellow"/>
+          </w:rPr>
+          <m:t>→</m:t>
+        </m:r>
+      </m:oMath>
     </w:p>
     <w:p>
       <w:pPr>
@@ -1208,7 +1383,55 @@
           <w:sz w:val="20"/>
           <w:szCs w:val="16"/>
         </w:rPr>
-        <w:t>meant that we could simply refine our search once we’d made a</w:t>
+        <w:t>mean</w:t>
+      </w:r>
+      <w:r>
+        <w:rPr>
+          <w:rFonts w:eastAsiaTheme="minorEastAsia"/>
+          <w:sz w:val="20"/>
+          <w:szCs w:val="16"/>
+        </w:rPr>
+        <w:t>s</w:t>
+      </w:r>
+      <w:r>
+        <w:rPr>
+          <w:rFonts w:eastAsiaTheme="minorEastAsia"/>
+          <w:sz w:val="20"/>
+          <w:szCs w:val="16"/>
+        </w:rPr>
+        <w:t xml:space="preserve"> that we c</w:t>
+      </w:r>
+      <w:r>
+        <w:rPr>
+          <w:rFonts w:eastAsiaTheme="minorEastAsia"/>
+          <w:sz w:val="20"/>
+          <w:szCs w:val="16"/>
+        </w:rPr>
+        <w:t>an</w:t>
+      </w:r>
+      <w:r>
+        <w:rPr>
+          <w:rFonts w:eastAsiaTheme="minorEastAsia"/>
+          <w:sz w:val="20"/>
+          <w:szCs w:val="16"/>
+        </w:rPr>
+        <w:t xml:space="preserve"> simply refine our search once we’d ma</w:t>
+      </w:r>
+      <w:r>
+        <w:rPr>
+          <w:rFonts w:eastAsiaTheme="minorEastAsia"/>
+          <w:sz w:val="20"/>
+          <w:szCs w:val="16"/>
+        </w:rPr>
+        <w:t>de</w:t>
+      </w:r>
+      <w:r>
+        <w:rPr>
+          <w:rFonts w:eastAsiaTheme="minorEastAsia"/>
+          <w:sz w:val="20"/>
+          <w:szCs w:val="16"/>
+        </w:rPr>
+        <w:t xml:space="preserve"> a</w:t>
       </w:r>
       <w:r>
         <w:rPr>
@@ -1224,7 +1447,23 @@
           <w:sz w:val="20"/>
           <w:szCs w:val="16"/>
         </w:rPr>
-        <w:t xml:space="preserve">pass, now with additional information about which nearby vertices were cluster points. </w:t>
+        <w:t xml:space="preserve">pass, now with additional information about which nearby vertices </w:t>
+      </w:r>
+      <w:r>
+        <w:rPr>
+          <w:rFonts w:eastAsiaTheme="minorEastAsia"/>
+          <w:sz w:val="20"/>
+          <w:szCs w:val="16"/>
+        </w:rPr>
+        <w:t>a</w:t>
+      </w:r>
+      <w:r>
+        <w:rPr>
+          <w:rFonts w:eastAsiaTheme="minorEastAsia"/>
+          <w:sz w:val="20"/>
+          <w:szCs w:val="16"/>
+        </w:rPr>
+        <w:t xml:space="preserve">re cluster points. </w:t>
       </w:r>
     </w:p>
     <w:p>
@@ -1241,7 +1480,15 @@
           <w:sz w:val="20"/>
           <w:szCs w:val="16"/>
         </w:rPr>
-        <w:t xml:space="preserve">It is here that the Wasserstein distance becomes useful. Suppose we have two vertices, one which has been identified as a cluster point and the other which has not yet been categorized. If the Wasserstein distance between the 1-dimensional persistence barcodes corresponding to these vertices is small enough, meaning less than or equal to some value </w:t>
+        <w:t>It is here that the Wasserstein distance becomes useful</w:t>
+      </w:r>
+      <w:r>
+        <w:rPr>
+          <w:rFonts w:eastAsiaTheme="minorEastAsia"/>
+          <w:sz w:val="20"/>
+          <w:szCs w:val="16"/>
+        </w:rPr>
+        <w:t xml:space="preserve"> </w:t>
       </w:r>
       <m:oMath>
         <m:r>
@@ -1249,6 +1496,41 @@
             <w:rFonts w:ascii="Cambria Math" w:eastAsiaTheme="minorEastAsia" w:hAnsi="Cambria Math"/>
             <w:sz w:val="20"/>
             <w:szCs w:val="16"/>
+            <w:highlight w:val="yellow"/>
+          </w:rPr>
+          <m:t>→</m:t>
+        </m:r>
+      </m:oMath>
+      <w:r>
+        <w:rPr>
+          <w:rFonts w:eastAsiaTheme="minorEastAsia"/>
+          <w:sz w:val="20"/>
+          <w:szCs w:val="16"/>
+        </w:rPr>
+        <w:t>.</w:t>
+      </w:r>
+      <w:r>
+        <w:rPr>
+          <w:rFonts w:eastAsiaTheme="minorEastAsia"/>
+          <w:sz w:val="20"/>
+          <w:szCs w:val="16"/>
+        </w:rPr>
+        <w:t xml:space="preserve"> </w:t>
+      </w:r>
+      <w:r>
+        <w:rPr>
+          <w:rFonts w:eastAsiaTheme="minorEastAsia"/>
+          <w:sz w:val="20"/>
+          <w:szCs w:val="16"/>
+        </w:rPr>
+        <w:t xml:space="preserve"> Suppose we have two vertices, one which has been identified as a cluster point and the other which has not yet been categorized. If the Wasserstein distance between the 1-dimensional persistence barcodes corresponding to these vertices is small enough, meaning less than or equal to some value </w:t>
+      </w:r>
+      <m:oMath>
+        <m:r>
+          <w:rPr>
+            <w:rFonts w:ascii="Cambria Math" w:eastAsiaTheme="minorEastAsia" w:hAnsi="Cambria Math"/>
+            <w:sz w:val="20"/>
+            <w:szCs w:val="16"/>
           </w:rPr>
           <m:t>d</m:t>
         </m:r>
@@ -1275,7 +1557,43 @@
           <w:sz w:val="20"/>
           <w:szCs w:val="16"/>
         </w:rPr>
-        <w:t xml:space="preserve"> a cluster point. </w:t>
+        <w:t xml:space="preserve"> a </w:t>
+      </w:r>
+      <w:r>
+        <w:rPr>
+          <w:rFonts w:eastAsiaTheme="minorEastAsia"/>
+          <w:sz w:val="20"/>
+          <w:szCs w:val="16"/>
+        </w:rPr>
+        <w:lastRenderedPageBreak/>
+        <w:t>cluster point</w:t>
+      </w:r>
+      <w:r>
+        <w:rPr>
+          <w:rFonts w:eastAsiaTheme="minorEastAsia"/>
+          <w:sz w:val="20"/>
+          <w:szCs w:val="16"/>
+        </w:rPr>
+        <w:t xml:space="preserve"> </w:t>
+      </w:r>
+      <m:oMath>
+        <m:r>
+          <w:rPr>
+            <w:rFonts w:ascii="Cambria Math" w:eastAsiaTheme="minorEastAsia" w:hAnsi="Cambria Math"/>
+            <w:sz w:val="20"/>
+            <w:szCs w:val="16"/>
+            <w:highlight w:val="yellow"/>
+          </w:rPr>
+          <m:t>→</m:t>
+        </m:r>
+      </m:oMath>
+      <w:r>
+        <w:rPr>
+          <w:rFonts w:eastAsiaTheme="minorEastAsia"/>
+          <w:sz w:val="20"/>
+          <w:szCs w:val="16"/>
+        </w:rPr>
+        <w:t xml:space="preserve">. </w:t>
       </w:r>
       <w:r>
         <w:rPr>
@@ -1301,7 +1619,23 @@
           <w:sz w:val="20"/>
           <w:szCs w:val="16"/>
         </w:rPr>
-        <w:t xml:space="preserve"> greatly affects the accuracy of the algorithm, which you can see from Figure 3. The choice of </w:t>
+        <w:t xml:space="preserve"> greatly affects the accuracy of the algorithm, which you can see from Figure 3</w:t>
+      </w:r>
+      <w:r>
+        <w:rPr>
+          <w:rFonts w:eastAsiaTheme="minorEastAsia"/>
+          <w:sz w:val="20"/>
+          <w:szCs w:val="16"/>
+        </w:rPr>
+        <w:t>.</w:t>
+      </w:r>
+      <w:r>
+        <w:rPr>
+          <w:rFonts w:eastAsiaTheme="minorEastAsia"/>
+          <w:sz w:val="20"/>
+          <w:szCs w:val="16"/>
+        </w:rPr>
+        <w:t xml:space="preserve"> The choice of </w:t>
       </w:r>
       <m:oMath>
         <m:r>
@@ -1336,7 +1670,6 @@
           <w:sz w:val="20"/>
           <w:szCs w:val="16"/>
         </w:rPr>
-        <w:lastRenderedPageBreak/>
         <w:t xml:space="preserve">Now, using the Wasserstein distance </w:t>
       </w:r>
       <w:r>
@@ -1379,7 +1712,34 @@
           <w:sz w:val="20"/>
           <w:szCs w:val="16"/>
         </w:rPr>
-        <w:t>use the Wasserstein distance to identify the nearby vertices which are members of the same clusters.</w:t>
+        <w:t>use the Wasserstein distance to identify the nearby vertices which are members of the same clusters</w:t>
+      </w:r>
+      <w:r>
+        <w:rPr>
+          <w:rFonts w:eastAsiaTheme="minorEastAsia"/>
+          <w:sz w:val="20"/>
+          <w:szCs w:val="16"/>
+        </w:rPr>
+        <w:t xml:space="preserve"> </w:t>
+      </w:r>
+      <m:oMath>
+        <m:r>
+          <w:rPr>
+            <w:rFonts w:ascii="Cambria Math" w:eastAsiaTheme="minorEastAsia" w:hAnsi="Cambria Math"/>
+            <w:sz w:val="20"/>
+            <w:szCs w:val="16"/>
+            <w:highlight w:val="yellow"/>
+          </w:rPr>
+          <m:t>→</m:t>
+        </m:r>
+      </m:oMath>
+      <w:r>
+        <w:rPr>
+          <w:rFonts w:eastAsiaTheme="minorEastAsia"/>
+          <w:sz w:val="20"/>
+          <w:szCs w:val="16"/>
+        </w:rPr>
+        <w:t>.</w:t>
       </w:r>
       <w:r>
         <w:rPr>
@@ -1395,25 +1755,34 @@
           <w:sz w:val="20"/>
           <w:szCs w:val="16"/>
         </w:rPr>
-        <w:t xml:space="preserve">To motivate the method for identifying initial cluster points, consider the difference between the shortest path filtration for a bridge and a cluster point. For a cluster point in an ideal graph, there are </w:t>
-      </w:r>
-      <w:proofErr w:type="gramStart"/>
-      <w:r>
-        <w:rPr>
-          <w:rFonts w:eastAsiaTheme="minorEastAsia"/>
-          <w:sz w:val="20"/>
-          <w:szCs w:val="16"/>
-        </w:rPr>
-        <w:t>a large number of</w:t>
-      </w:r>
-      <w:proofErr w:type="gramEnd"/>
-      <w:r>
-        <w:rPr>
-          <w:rFonts w:eastAsiaTheme="minorEastAsia"/>
-          <w:sz w:val="20"/>
-          <w:szCs w:val="16"/>
-        </w:rPr>
-        <w:t xml:space="preserve"> 1-cycles born early in the filtration because of the interconnectedness of a cluster. In contrast, if we look at the shortest path filtration corresponding to a bridge, there are comparably few 1-cycles born early in the filtration and then there is a large “jump” as the neighbourhood grows large enough to include the clusters. Figure </w:t>
+        <w:t>To motivate the method for identifying initial cluster points, consider the difference between the shortest path filtration for a bridge and a cluster point. For a cluster point in an ideal graph, there are a large number of 1-cycles born early in the filtration because of the interconnectedness of a cluster. In contrast, if we look at the shortest path filtration corresponding to a bridge, there are comparably few 1-cycles born early in the filtration and then there is a large “jump” as the neighbourhood grows large enough to include the clusters</w:t>
+      </w:r>
+      <w:r>
+        <w:rPr>
+          <w:rFonts w:eastAsiaTheme="minorEastAsia"/>
+          <w:sz w:val="20"/>
+          <w:szCs w:val="16"/>
+        </w:rPr>
+        <w:t xml:space="preserve"> </w:t>
+      </w:r>
+      <m:oMath>
+        <m:r>
+          <w:rPr>
+            <w:rFonts w:ascii="Cambria Math" w:eastAsiaTheme="minorEastAsia" w:hAnsi="Cambria Math"/>
+            <w:sz w:val="20"/>
+            <w:szCs w:val="16"/>
+            <w:highlight w:val="yellow"/>
+          </w:rPr>
+          <m:t>→</m:t>
+        </m:r>
+      </m:oMath>
+      <w:r>
+        <w:rPr>
+          <w:rFonts w:eastAsiaTheme="minorEastAsia"/>
+          <w:sz w:val="20"/>
+          <w:szCs w:val="16"/>
+        </w:rPr>
+        <w:t xml:space="preserve">. Figure </w:t>
       </w:r>
       <w:r>
         <w:rPr>
@@ -1690,7 +2059,34 @@
           <w:sz w:val="20"/>
           <w:szCs w:val="16"/>
         </w:rPr>
-        <w:t>Here [point at screen] are some examples of the initial cluster points chosen by this method.</w:t>
+        <w:t xml:space="preserve">Here </w:t>
+      </w:r>
+      <m:oMath>
+        <m:r>
+          <w:rPr>
+            <w:rFonts w:ascii="Cambria Math" w:eastAsiaTheme="minorEastAsia" w:hAnsi="Cambria Math"/>
+            <w:sz w:val="20"/>
+            <w:szCs w:val="16"/>
+            <w:highlight w:val="yellow"/>
+          </w:rPr>
+          <m:t>→</m:t>
+        </m:r>
+      </m:oMath>
+      <w:r>
+        <w:rPr>
+          <w:rFonts w:eastAsiaTheme="minorEastAsia"/>
+          <w:sz w:val="20"/>
+          <w:szCs w:val="16"/>
+        </w:rPr>
+        <w:t xml:space="preserve"> </w:t>
+      </w:r>
+      <w:r>
+        <w:rPr>
+          <w:rFonts w:eastAsiaTheme="minorEastAsia"/>
+          <w:sz w:val="20"/>
+          <w:szCs w:val="16"/>
+        </w:rPr>
+        <w:t>are some examples of the initial cluster points chosen by this method.</w:t>
       </w:r>
     </w:p>
     <w:p>
@@ -1725,25 +2121,7 @@
           <w:sz w:val="20"/>
           <w:szCs w:val="16"/>
         </w:rPr>
-        <w:t xml:space="preserve"> is that we must restrict ourselves to a </w:t>
-      </w:r>
-      <w:proofErr w:type="gramStart"/>
-      <w:r>
-        <w:rPr>
-          <w:rFonts w:eastAsiaTheme="minorEastAsia"/>
-          <w:sz w:val="20"/>
-          <w:szCs w:val="16"/>
-        </w:rPr>
-        <w:t>particular class</w:t>
-      </w:r>
-      <w:proofErr w:type="gramEnd"/>
-      <w:r>
-        <w:rPr>
-          <w:rFonts w:eastAsiaTheme="minorEastAsia"/>
-          <w:sz w:val="20"/>
-          <w:szCs w:val="16"/>
-        </w:rPr>
-        <w:t xml:space="preserve"> of graphs; all of the clusters in the graph must be of a similar density. </w:t>
+        <w:t xml:space="preserve"> is that we must restrict ourselves to a particular class of graphs; all of the clusters in the graph must be of a similar density. </w:t>
       </w:r>
       <w:r>
         <w:rPr>
@@ -1803,25 +2181,7 @@
           <w:sz w:val="20"/>
           <w:szCs w:val="16"/>
         </w:rPr>
-        <w:t xml:space="preserve">, we may identify initial cluster points in the dense cluster but </w:t>
-      </w:r>
-      <w:proofErr w:type="gramStart"/>
-      <w:r>
-        <w:rPr>
-          <w:rFonts w:eastAsiaTheme="minorEastAsia"/>
-          <w:sz w:val="20"/>
-          <w:szCs w:val="16"/>
-        </w:rPr>
-        <w:t>none at all</w:t>
-      </w:r>
-      <w:proofErr w:type="gramEnd"/>
-      <w:r>
-        <w:rPr>
-          <w:rFonts w:eastAsiaTheme="minorEastAsia"/>
-          <w:sz w:val="20"/>
-          <w:szCs w:val="16"/>
-        </w:rPr>
-        <w:t xml:space="preserve"> in the sparse one. When we then go to compute the Wasserstein distances, there are no vertices to compare against </w:t>
+        <w:t xml:space="preserve">, we may identify initial cluster points in the dense cluster but none at all in the sparse one. When we then go to compute the Wasserstein distances, there are no vertices to compare against </w:t>
       </w:r>
       <w:r>
         <w:rPr>
@@ -1870,33 +2230,84 @@
           <w:sz w:val="20"/>
           <w:szCs w:val="16"/>
         </w:rPr>
-        <w:t xml:space="preserve">That essentially details the algorithm: we construct the 1-dimensional persistence barcodes, identify the initial cluster points by using the 1-cycle birth time “jump” test, and then use the Wasserstein distance to find the rest of the clusters. To finish, these are examples of the algorithm applied to a range of graphs. </w:t>
-      </w:r>
-      <w:r>
-        <w:rPr>
-          <w:rFonts w:eastAsiaTheme="minorEastAsia"/>
-          <w:sz w:val="20"/>
-          <w:szCs w:val="16"/>
-        </w:rPr>
-        <w:t xml:space="preserve">As you can see, it’s </w:t>
-      </w:r>
-      <w:proofErr w:type="gramStart"/>
-      <w:r>
-        <w:rPr>
-          <w:rFonts w:eastAsiaTheme="minorEastAsia"/>
-          <w:sz w:val="20"/>
-          <w:szCs w:val="16"/>
-        </w:rPr>
-        <w:t>fairly accurate</w:t>
-      </w:r>
-      <w:proofErr w:type="gramEnd"/>
-      <w:r>
-        <w:rPr>
-          <w:rFonts w:eastAsiaTheme="minorEastAsia"/>
-          <w:sz w:val="20"/>
-          <w:szCs w:val="16"/>
-        </w:rPr>
-        <w:t xml:space="preserve"> under the assumptions I’ve detailed here, and it’s also of comparable complexity to other clustering methods. </w:t>
+        <w:t>And t</w:t>
+      </w:r>
+      <w:r>
+        <w:rPr>
+          <w:rFonts w:eastAsiaTheme="minorEastAsia"/>
+          <w:sz w:val="20"/>
+          <w:szCs w:val="16"/>
+        </w:rPr>
+        <w:t xml:space="preserve">hat essentially </w:t>
+      </w:r>
+      <w:r>
+        <w:rPr>
+          <w:rFonts w:eastAsiaTheme="minorEastAsia"/>
+          <w:sz w:val="20"/>
+          <w:szCs w:val="16"/>
+        </w:rPr>
+        <w:t>summarizes</w:t>
+      </w:r>
+      <w:r>
+        <w:rPr>
+          <w:rFonts w:eastAsiaTheme="minorEastAsia"/>
+          <w:sz w:val="20"/>
+          <w:szCs w:val="16"/>
+        </w:rPr>
+        <w:t xml:space="preserve"> the algorithm: we construct</w:t>
+      </w:r>
+      <w:bookmarkStart w:id="0" w:name="_GoBack"/>
+      <w:bookmarkEnd w:id="0"/>
+      <w:r>
+        <w:rPr>
+          <w:rFonts w:eastAsiaTheme="minorEastAsia"/>
+          <w:sz w:val="20"/>
+          <w:szCs w:val="16"/>
+        </w:rPr>
+        <w:t xml:space="preserve"> the 1-dimensional persistence barcodes, identify the initial cluster points by using the 1-cycle birth time “jump” test, and then use the Wasserstein distance to find the rest of the clusters. To finish, these </w:t>
+      </w:r>
+      <m:oMath>
+        <m:r>
+          <w:rPr>
+            <w:rFonts w:ascii="Cambria Math" w:eastAsiaTheme="minorEastAsia" w:hAnsi="Cambria Math"/>
+            <w:sz w:val="20"/>
+            <w:szCs w:val="16"/>
+            <w:highlight w:val="yellow"/>
+          </w:rPr>
+          <m:t>→</m:t>
+        </m:r>
+      </m:oMath>
+      <w:r>
+        <w:rPr>
+          <w:rFonts w:eastAsiaTheme="minorEastAsia"/>
+          <w:sz w:val="20"/>
+          <w:szCs w:val="16"/>
+        </w:rPr>
+        <w:t xml:space="preserve"> </w:t>
+      </w:r>
+      <w:r>
+        <w:rPr>
+          <w:rFonts w:eastAsiaTheme="minorEastAsia"/>
+          <w:sz w:val="20"/>
+          <w:szCs w:val="16"/>
+        </w:rPr>
+        <w:t xml:space="preserve">are examples of the algorithm applied to a range of graphs. </w:t>
+      </w:r>
+      <w:r>
+        <w:rPr>
+          <w:rFonts w:eastAsiaTheme="minorEastAsia"/>
+          <w:sz w:val="20"/>
+          <w:szCs w:val="16"/>
+        </w:rPr>
+        <w:t xml:space="preserve">As you can see, it’s fairly accurate under the assumptions I’ve detailed here, and </w:t>
+      </w:r>
+      <w:r>
+        <w:rPr>
+          <w:rFonts w:eastAsiaTheme="minorEastAsia"/>
+          <w:sz w:val="20"/>
+          <w:szCs w:val="16"/>
+        </w:rPr>
+        <w:t>since it’s approximately cubic complexity, it’s comparable to other clustering methods in terms of efficiency.</w:t>
       </w:r>
     </w:p>
     <w:sectPr>

</xml_diff>